<commit_message>
from pc last edit
</commit_message>
<xml_diff>
--- a/5-ШумахерМ.Е.-статья РТУ МИРЭА.docx
+++ b/5-ШумахерМ.Е.-статья РТУ МИРЭА.docx
@@ -368,17 +368,8 @@
           <w:rFonts w:cs="Times New Roman"/>
           <w:szCs w:val="28"/>
         </w:rPr>
-        <w:t xml:space="preserve">, которые называются </w:t>
-      </w:r>
-      <w:proofErr w:type="spellStart"/>
-      <w:r>
-        <w:rPr>
-          <w:rFonts w:cs="Times New Roman"/>
-          <w:szCs w:val="28"/>
-        </w:rPr>
-        <w:t>промтами</w:t>
-      </w:r>
-      <w:proofErr w:type="spellEnd"/>
+        <w:t>, которые называются промтами</w:t>
+      </w:r>
       <w:r>
         <w:rPr>
           <w:rFonts w:cs="Times New Roman"/>
@@ -562,7 +553,7 @@
           <w:rFonts w:cs="Times New Roman"/>
           <w:szCs w:val="28"/>
         </w:rPr>
-        <w:t>платформой Century Tech, чтобы внедрить новые методики обучения, использующие нейрофизиологию и анализ данных для персонализации учебного процесса в школах и университетах. Этот шаг направлен на предоставление знаний, учитывая индивидуальные интеллектуальные и физиологические особенности каждого ученика. Предполагается, что благодаря использованию искусственного интеллекта уроки смогут быть адаптированы под нужды каждого ученика, что позволит достичь более эффективного и персонализированного обучения.</w:t>
+        <w:t>платформой Century Tech, чтобы внедрить новые методики обучения, использующие нейрофизиологию и анализ данных для персонализации учебного процесса в школах и университетах. Этот шаг направлен на предоставление знаний, учитывая индивидуальные интеллектуальные и физиологические особенности каждого ученика. Предполагается, что благодаря использованию искусственного интеллекта уроки могут быть адаптированы под нужды каждого ученика, что позволит достичь более эффективного и персонализированного обучения.</w:t>
       </w:r>
     </w:p>
     <w:p>
@@ -594,21 +585,12 @@
         </w:rPr>
         <w:t xml:space="preserve"> инструмента для образовательного процесса может выступать </w:t>
       </w:r>
-      <w:proofErr w:type="spellStart"/>
-      <w:r>
-        <w:rPr>
-          <w:rFonts w:cs="Times New Roman"/>
-          <w:szCs w:val="28"/>
-        </w:rPr>
-        <w:t>YandexGPT</w:t>
-      </w:r>
-      <w:proofErr w:type="spellEnd"/>
-      <w:r>
-        <w:rPr>
-          <w:rFonts w:cs="Times New Roman"/>
-          <w:szCs w:val="28"/>
-        </w:rPr>
-        <w:t xml:space="preserve"> </w:t>
+      <w:r>
+        <w:rPr>
+          <w:rFonts w:cs="Times New Roman"/>
+          <w:szCs w:val="28"/>
+        </w:rPr>
+        <w:t xml:space="preserve">YandexGPT </w:t>
       </w:r>
       <w:r>
         <w:rPr>
@@ -699,25 +681,8 @@
           <w:rFonts w:cs="Times New Roman"/>
           <w:szCs w:val="28"/>
         </w:rPr>
-        <w:t xml:space="preserve"> Но для обучения навыку по составлению </w:t>
-      </w:r>
-      <w:proofErr w:type="spellStart"/>
-      <w:r>
-        <w:rPr>
-          <w:rFonts w:cs="Times New Roman"/>
-          <w:szCs w:val="28"/>
-        </w:rPr>
-        <w:t>промтов</w:t>
-      </w:r>
-      <w:proofErr w:type="spellEnd"/>
-      <w:r>
-        <w:rPr>
-          <w:rFonts w:cs="Times New Roman"/>
-          <w:szCs w:val="28"/>
-        </w:rPr>
-        <w:t xml:space="preserve"> подойдет </w:t>
-      </w:r>
-      <w:proofErr w:type="spellStart"/>
+        <w:t xml:space="preserve"> Но для обучения навыку по составлению промтов подойдет </w:t>
+      </w:r>
       <w:r>
         <w:rPr>
           <w:rFonts w:cs="Times New Roman"/>
@@ -726,7 +691,6 @@
         </w:rPr>
         <w:t>ChatGPT</w:t>
       </w:r>
-      <w:proofErr w:type="spellEnd"/>
       <w:r>
         <w:rPr>
           <w:rFonts w:cs="Times New Roman"/>
@@ -739,17 +703,8 @@
           <w:rFonts w:cs="Times New Roman"/>
           <w:szCs w:val="28"/>
         </w:rPr>
-        <w:t xml:space="preserve">Google </w:t>
-      </w:r>
-      <w:proofErr w:type="spellStart"/>
-      <w:r>
-        <w:rPr>
-          <w:rFonts w:cs="Times New Roman"/>
-          <w:szCs w:val="28"/>
-        </w:rPr>
-        <w:t>Bard</w:t>
-      </w:r>
-      <w:proofErr w:type="spellEnd"/>
+        <w:t>Google Bard</w:t>
+      </w:r>
       <w:r>
         <w:rPr>
           <w:rFonts w:cs="Times New Roman"/>
@@ -778,23 +733,7 @@
           <w:rFonts w:cs="Times New Roman"/>
           <w:szCs w:val="28"/>
         </w:rPr>
-        <w:t xml:space="preserve">Обучение формулированию правильных запросов с использованием искусственного интеллекта представляет собой многоэтапный процесс, включающий изучение методик и способов, применяемых на занятиях для эффективного обучения, а также рассмотрение ключевых аспектов, необходимых для построения правильных </w:t>
-      </w:r>
-      <w:proofErr w:type="spellStart"/>
-      <w:r>
-        <w:rPr>
-          <w:rFonts w:cs="Times New Roman"/>
-          <w:szCs w:val="28"/>
-        </w:rPr>
-        <w:t>промтов</w:t>
-      </w:r>
-      <w:proofErr w:type="spellEnd"/>
-      <w:r>
-        <w:rPr>
-          <w:rFonts w:cs="Times New Roman"/>
-          <w:szCs w:val="28"/>
-        </w:rPr>
-        <w:t>.</w:t>
+        <w:t>Обучение формулированию правильных запросов с использованием искусственного интеллекта представляет собой многоэтапный процесс, включающий изучение методик и способов, применяемых на занятиях для эффективного обучения, а также рассмотрение ключевых аспектов, необходимых для построения правильных промтов.</w:t>
       </w:r>
     </w:p>
     <w:p>
@@ -854,21 +793,12 @@
         </w:rPr>
         <w:t xml:space="preserve">и эффективного </w:t>
       </w:r>
-      <w:proofErr w:type="spellStart"/>
-      <w:r>
-        <w:rPr>
-          <w:rFonts w:cs="Times New Roman"/>
-          <w:szCs w:val="28"/>
-        </w:rPr>
-        <w:t>промта</w:t>
-      </w:r>
-      <w:proofErr w:type="spellEnd"/>
-      <w:r>
-        <w:rPr>
-          <w:rFonts w:cs="Times New Roman"/>
-          <w:szCs w:val="28"/>
-        </w:rPr>
-        <w:t>: задачу, контекст, пример, роль, формат и тон</w:t>
+      <w:r>
+        <w:rPr>
+          <w:rFonts w:cs="Times New Roman"/>
+          <w:szCs w:val="28"/>
+        </w:rPr>
+        <w:t>промта: задачу, контекст, пример, роль, формат и тон</w:t>
       </w:r>
       <w:r>
         <w:rPr>
@@ -905,23 +835,7 @@
           <w:rFonts w:cs="Times New Roman"/>
           <w:szCs w:val="28"/>
         </w:rPr>
-        <w:t xml:space="preserve">Задача – ключевой элемент </w:t>
-      </w:r>
-      <w:proofErr w:type="spellStart"/>
-      <w:r>
-        <w:rPr>
-          <w:rFonts w:cs="Times New Roman"/>
-          <w:szCs w:val="28"/>
-        </w:rPr>
-        <w:t>промта</w:t>
-      </w:r>
-      <w:proofErr w:type="spellEnd"/>
-      <w:r>
-        <w:rPr>
-          <w:rFonts w:cs="Times New Roman"/>
-          <w:szCs w:val="28"/>
-        </w:rPr>
-        <w:t xml:space="preserve">, так как при взаимодействии с языковыми моделями требуется начинать запросы с глаголов и четко формулировать конечную цель. </w:t>
+        <w:t xml:space="preserve">Задача – ключевой элемент промта, так как при взаимодействии с языковыми моделями требуется начинать запросы с глаголов и четко формулировать конечную цель. </w:t>
       </w:r>
       <w:r>
         <w:rPr>
@@ -998,17 +912,8 @@
           <w:rFonts w:cs="Times New Roman"/>
           <w:szCs w:val="28"/>
         </w:rPr>
-        <w:t xml:space="preserve"> задачи в </w:t>
-      </w:r>
-      <w:proofErr w:type="spellStart"/>
-      <w:r>
-        <w:rPr>
-          <w:rFonts w:cs="Times New Roman"/>
-          <w:szCs w:val="28"/>
-        </w:rPr>
-        <w:t>промте</w:t>
-      </w:r>
-      <w:proofErr w:type="spellEnd"/>
+        <w:t xml:space="preserve"> задачи в промте</w:t>
+      </w:r>
       <w:r>
         <w:rPr>
           <w:rFonts w:cs="Times New Roman"/>
@@ -1111,23 +1016,7 @@
           <w:rFonts w:cs="Times New Roman"/>
           <w:szCs w:val="28"/>
         </w:rPr>
-        <w:t xml:space="preserve">Контекст является вторым по важности аспектом в формировании эффективного </w:t>
-      </w:r>
-      <w:proofErr w:type="spellStart"/>
-      <w:r>
-        <w:rPr>
-          <w:rFonts w:cs="Times New Roman"/>
-          <w:szCs w:val="28"/>
-        </w:rPr>
-        <w:t>промта</w:t>
-      </w:r>
-      <w:proofErr w:type="spellEnd"/>
-      <w:r>
-        <w:rPr>
-          <w:rFonts w:cs="Times New Roman"/>
-          <w:szCs w:val="28"/>
-        </w:rPr>
-        <w:t xml:space="preserve">, поскольку он дает дополнительную информацию для полного понимания запроса системой. Данный элемент включает описание ситуации, окружения, условий </w:t>
+        <w:t xml:space="preserve">Контекст является вторым по важности аспектом в формировании эффективного промта, поскольку он дает дополнительную информацию для полного понимания запроса системой. Данный элемент включает описание ситуации, окружения, условий </w:t>
       </w:r>
       <w:r>
         <w:rPr>
@@ -1220,23 +1109,7 @@
           <w:rFonts w:cs="Times New Roman"/>
           <w:szCs w:val="28"/>
         </w:rPr>
-        <w:t xml:space="preserve">Включение примеров в </w:t>
-      </w:r>
-      <w:proofErr w:type="spellStart"/>
-      <w:r>
-        <w:rPr>
-          <w:rFonts w:cs="Times New Roman"/>
-          <w:szCs w:val="28"/>
-        </w:rPr>
-        <w:t>промты</w:t>
-      </w:r>
-      <w:proofErr w:type="spellEnd"/>
-      <w:r>
-        <w:rPr>
-          <w:rFonts w:cs="Times New Roman"/>
-          <w:szCs w:val="28"/>
-        </w:rPr>
-        <w:t xml:space="preserve"> также является важным шагом для получения желаемого результата. Примеры будут служить ориентиром для языковой модели, помогая лучше понять требования и структуру ответа, который хочет получить пользователь.</w:t>
+        <w:t>Включение примеров в промты также является важным шагом для получения желаемого результата. Примеры будут служить ориентиром для языковой модели, помогая лучше понять требования и структуру ответа, который хочет получить пользователь.</w:t>
       </w:r>
       <w:r>
         <w:rPr>
@@ -1264,23 +1137,7 @@
           <w:rFonts w:cs="Times New Roman"/>
           <w:szCs w:val="28"/>
         </w:rPr>
-        <w:t xml:space="preserve">, но при этом пользователь хочет, чтобы этот план соответствовал требованиям, которые можно отразить, написав в </w:t>
-      </w:r>
-      <w:proofErr w:type="spellStart"/>
-      <w:r>
-        <w:rPr>
-          <w:rFonts w:cs="Times New Roman"/>
-          <w:szCs w:val="28"/>
-        </w:rPr>
-        <w:t>промте</w:t>
-      </w:r>
-      <w:proofErr w:type="spellEnd"/>
-      <w:r>
-        <w:rPr>
-          <w:rFonts w:cs="Times New Roman"/>
-          <w:szCs w:val="28"/>
-        </w:rPr>
-        <w:t xml:space="preserve"> пример</w:t>
+        <w:t>, но при этом пользователь хочет, чтобы этот план соответствовал требованиям, которые можно отразить, написав в промте пример</w:t>
       </w:r>
       <w:r>
         <w:rPr>
@@ -1322,23 +1179,7 @@
           <w:rFonts w:cs="Times New Roman"/>
           <w:szCs w:val="28"/>
         </w:rPr>
-        <w:t xml:space="preserve">облегчает получение эффективных и содержательных ответов, которые могут подходит даже под необычные требования, главное грамотно составить </w:t>
-      </w:r>
-      <w:proofErr w:type="spellStart"/>
-      <w:r>
-        <w:rPr>
-          <w:rFonts w:cs="Times New Roman"/>
-          <w:szCs w:val="28"/>
-        </w:rPr>
-        <w:t>промт</w:t>
-      </w:r>
-      <w:proofErr w:type="spellEnd"/>
-      <w:r>
-        <w:rPr>
-          <w:rFonts w:cs="Times New Roman"/>
-          <w:szCs w:val="28"/>
-        </w:rPr>
-        <w:t xml:space="preserve"> и указать </w:t>
+        <w:t xml:space="preserve">облегчает получение эффективных и содержательных ответов, которые могут подходит даже под необычные требования, главное грамотно составить промт и указать </w:t>
       </w:r>
       <w:r>
         <w:rPr>
@@ -1749,23 +1590,7 @@
           <w:rFonts w:cs="Times New Roman"/>
           <w:szCs w:val="28"/>
         </w:rPr>
-        <w:t xml:space="preserve">. Понимание того, как правильно составить </w:t>
-      </w:r>
-      <w:proofErr w:type="spellStart"/>
-      <w:r>
-        <w:rPr>
-          <w:rFonts w:cs="Times New Roman"/>
-          <w:szCs w:val="28"/>
-        </w:rPr>
-        <w:t>промт</w:t>
-      </w:r>
-      <w:proofErr w:type="spellEnd"/>
-      <w:r>
-        <w:rPr>
-          <w:rFonts w:cs="Times New Roman"/>
-          <w:szCs w:val="28"/>
-        </w:rPr>
-        <w:t>, является ключом к успешной коммуникации с языковыми моделями. Этот навык не только важен для образования, но и становится все более неотъемлемым в повседневной жизни</w:t>
+        <w:t>. Понимание того, как правильно составить промт, является ключом к успешной коммуникации с языковыми моделями. Этот навык не только важен для образования, но и становится все более неотъемлемым в повседневной жизни</w:t>
       </w:r>
       <w:r>
         <w:rPr>
@@ -2002,13 +1827,8 @@
       <w:r>
         <w:t xml:space="preserve">. </w:t>
       </w:r>
-      <w:proofErr w:type="spellStart"/>
-      <w:r>
-        <w:t>Полысалов</w:t>
-      </w:r>
-      <w:proofErr w:type="spellEnd"/>
-      <w:r>
-        <w:t xml:space="preserve"> Г.Ю. Искусственный интеллект в образовании.</w:t>
+      <w:r>
+        <w:t>Полысалов Г.Ю. Искусственный интеллект в образовании.</w:t>
       </w:r>
       <w:r>
         <w:t xml:space="preserve"> –</w:t>
@@ -2127,7 +1947,6 @@
           </w:rPr>
           <w:t>/</w:t>
         </w:r>
-        <w:proofErr w:type="spellStart"/>
         <w:r>
           <w:rPr>
             <w:rStyle w:val="a4"/>
@@ -2135,7 +1954,6 @@
           </w:rPr>
           <w:t>british</w:t>
         </w:r>
-        <w:proofErr w:type="spellEnd"/>
         <w:r>
           <w:rPr>
             <w:rStyle w:val="a4"/>
@@ -2211,31 +2029,7 @@
         <w:t xml:space="preserve">. </w:t>
       </w:r>
       <w:r>
-        <w:t xml:space="preserve">Как составлять запросы к </w:t>
-      </w:r>
-      <w:proofErr w:type="spellStart"/>
-      <w:r>
-        <w:t>Midjourney</w:t>
-      </w:r>
-      <w:proofErr w:type="spellEnd"/>
-      <w:r>
-        <w:t xml:space="preserve">, </w:t>
-      </w:r>
-      <w:proofErr w:type="spellStart"/>
-      <w:r>
-        <w:t>Stable</w:t>
-      </w:r>
-      <w:proofErr w:type="spellEnd"/>
-      <w:r>
-        <w:t xml:space="preserve"> </w:t>
-      </w:r>
-      <w:proofErr w:type="spellStart"/>
-      <w:r>
-        <w:t>Diffusion</w:t>
-      </w:r>
-      <w:proofErr w:type="spellEnd"/>
-      <w:r>
-        <w:t xml:space="preserve"> и другим нейросетям.</w:t>
+        <w:t>Как составлять запросы к Midjourney, Stable Diffusion и другим нейросетям.</w:t>
       </w:r>
       <w:r>
         <w:t xml:space="preserve"> </w:t>
@@ -2287,13 +2081,8 @@
         <w:t xml:space="preserve">6. </w:t>
       </w:r>
       <w:r>
-        <w:t xml:space="preserve">Как написать идеальный запрос для </w:t>
-      </w:r>
-      <w:proofErr w:type="spellStart"/>
-      <w:r>
-        <w:t>ChatGPT</w:t>
-      </w:r>
-      <w:proofErr w:type="spellEnd"/>
+        <w:t>Как написать идеальный запрос для ChatGPT</w:t>
+      </w:r>
       <w:r>
         <w:t>.</w:t>
       </w:r>
@@ -2323,7 +2112,6 @@
           </w:rPr>
           <w:t>://</w:t>
         </w:r>
-        <w:proofErr w:type="spellStart"/>
         <w:r>
           <w:rPr>
             <w:rStyle w:val="a4"/>
@@ -2331,7 +2119,6 @@
           </w:rPr>
           <w:t>habr</w:t>
         </w:r>
-        <w:proofErr w:type="spellEnd"/>
         <w:r>
           <w:rPr>
             <w:rStyle w:val="a4"/>
@@ -2351,7 +2138,6 @@
           </w:rPr>
           <w:t>/</w:t>
         </w:r>
-        <w:proofErr w:type="spellStart"/>
         <w:r>
           <w:rPr>
             <w:rStyle w:val="a4"/>
@@ -2359,7 +2145,6 @@
           </w:rPr>
           <w:t>ru</w:t>
         </w:r>
-        <w:proofErr w:type="spellEnd"/>
         <w:r>
           <w:rPr>
             <w:rStyle w:val="a4"/>
@@ -2384,15 +2169,7 @@
         <w:t xml:space="preserve"> (</w:t>
       </w:r>
       <w:r>
-        <w:t xml:space="preserve">дата </w:t>
-      </w:r>
-      <w:proofErr w:type="spellStart"/>
-      <w:r>
-        <w:t>образения</w:t>
-      </w:r>
-      <w:proofErr w:type="spellEnd"/>
-      <w:r>
-        <w:t xml:space="preserve"> 25.03.2024</w:t>
+        <w:t>дата образения 25.03.2024</w:t>
       </w:r>
       <w:r>
         <w:t>)</w:t>

</xml_diff>